<commit_message>
cliques + ppt 6
</commit_message>
<xml_diff>
--- a/Aula 08/Aula_08 - chapeu de chuva.docx
+++ b/Aula 08/Aula_08 - chapeu de chuva.docx
@@ -11,8 +11,6 @@
           <w:lang w:val="en-US"/>
         </w:rPr>
       </w:pPr>
-      <w:bookmarkStart w:id="0" w:name="_GoBack"/>
-      <w:bookmarkEnd w:id="0"/>
     </w:p>
     <w:p>
       <w:pPr>
@@ -30,40 +28,16 @@
           <w:rFonts w:ascii="Rockwell" w:hAnsi="Rockwell" w:cs="Arial"/>
           <w:b/>
           <w:sz w:val="20"/>
-          <w:lang w:val="en-US"/>
-        </w:rPr>
-      </w:pPr>
-      <w:proofErr w:type="spellStart"/>
+        </w:rPr>
+      </w:pPr>
       <w:r>
         <w:rPr>
           <w:rFonts w:ascii="Rockwell" w:hAnsi="Rockwell" w:cs="Arial"/>
           <w:b/>
           <w:sz w:val="20"/>
-          <w:lang w:val="en-US"/>
-        </w:rPr>
-        <w:t>Criar</w:t>
-      </w:r>
-      <w:proofErr w:type="spellEnd"/>
-      <w:r>
-        <w:rPr>
-          <w:rFonts w:ascii="Rockwell" w:hAnsi="Rockwell" w:cs="Arial"/>
-          <w:b/>
-          <w:sz w:val="20"/>
-          <w:lang w:val="en-US"/>
-        </w:rPr>
-        <w:t xml:space="preserve"> </w:t>
-      </w:r>
-      <w:proofErr w:type="spellStart"/>
-      <w:r>
-        <w:rPr>
-          <w:rFonts w:ascii="Rockwell" w:hAnsi="Rockwell" w:cs="Arial"/>
-          <w:b/>
-          <w:sz w:val="20"/>
-          <w:lang w:val="en-US"/>
-        </w:rPr>
-        <w:t>conta</w:t>
-      </w:r>
-      <w:proofErr w:type="spellEnd"/>
+        </w:rPr>
+        <w:t>Criar conta</w:t>
+      </w:r>
     </w:p>
     <w:p>
       <w:pPr>
@@ -307,7 +281,21 @@
           <w:rFonts w:ascii="Rockwell" w:hAnsi="Rockwell" w:cs="Arial"/>
           <w:sz w:val="20"/>
         </w:rPr>
-        <w:t>3 minutos (Udemy)</w:t>
+        <w:t>3 minutos</w:t>
+      </w:r>
+      <w:r>
+        <w:rPr>
+          <w:rFonts w:ascii="Rockwell" w:hAnsi="Rockwell" w:cs="Arial"/>
+          <w:sz w:val="20"/>
+        </w:rPr>
+        <w:t>, 3 erros, 10 cliques</w:t>
+      </w:r>
+      <w:r>
+        <w:rPr>
+          <w:rFonts w:ascii="Rockwell" w:hAnsi="Rockwell" w:cs="Arial"/>
+          <w:sz w:val="20"/>
+        </w:rPr>
+        <w:t xml:space="preserve"> (Udemy)</w:t>
       </w:r>
     </w:p>
     <w:p>
@@ -331,6 +319,13 @@
         </w:rPr>
         <w:t>, 1 erro</w:t>
       </w:r>
+      <w:r>
+        <w:rPr>
+          <w:rFonts w:ascii="Rockwell" w:hAnsi="Rockwell" w:cs="Arial"/>
+          <w:sz w:val="20"/>
+        </w:rPr>
+        <w:t>, 4 cliques + 1 clique por campo</w:t>
+      </w:r>
     </w:p>
     <w:p>
       <w:pPr>
@@ -353,6 +348,13 @@
         </w:rPr>
         <w:t>, 0 erros</w:t>
       </w:r>
+      <w:r>
+        <w:rPr>
+          <w:rFonts w:ascii="Rockwell" w:hAnsi="Rockwell" w:cs="Arial"/>
+          <w:sz w:val="20"/>
+        </w:rPr>
+        <w:t>, 2 cliques + 1 clique por campo</w:t>
+      </w:r>
     </w:p>
     <w:p>
       <w:pPr>
@@ -375,6 +377,13 @@
         </w:rPr>
         <w:t>, 0 erros</w:t>
       </w:r>
+      <w:r>
+        <w:rPr>
+          <w:rFonts w:ascii="Rockwell" w:hAnsi="Rockwell" w:cs="Arial"/>
+          <w:sz w:val="20"/>
+        </w:rPr>
+        <w:t>, 2 cliques + 1 clique por campo</w:t>
+      </w:r>
     </w:p>
     <w:p>
       <w:pPr>
@@ -457,7 +466,16 @@
           <w:rFonts w:ascii="Rockwell" w:hAnsi="Rockwell" w:cs="Arial"/>
           <w:sz w:val="20"/>
         </w:rPr>
-        <w:t xml:space="preserve"> fazer a inscrição para frequentar</w:t>
+        <w:t xml:space="preserve"> fa</w:t>
+      </w:r>
+      <w:bookmarkStart w:id="0" w:name="_GoBack"/>
+      <w:bookmarkEnd w:id="0"/>
+      <w:r>
+        <w:rPr>
+          <w:rFonts w:ascii="Rockwell" w:hAnsi="Rockwell" w:cs="Arial"/>
+          <w:sz w:val="20"/>
+        </w:rPr>
+        <w:t>zer a inscrição para frequentar</w:t>
       </w:r>
       <w:r>
         <w:rPr>
@@ -517,6 +535,13 @@
         </w:rPr>
         <w:t>30 segundos</w:t>
       </w:r>
+      <w:r>
+        <w:rPr>
+          <w:rFonts w:ascii="Rockwell" w:hAnsi="Rockwell" w:cs="Arial"/>
+          <w:sz w:val="20"/>
+        </w:rPr>
+        <w:t>, 1 erro, 2 cliques</w:t>
+      </w:r>
     </w:p>
     <w:p>
       <w:pPr>
@@ -553,6 +578,13 @@
         </w:rPr>
         <w:t>segundos</w:t>
       </w:r>
+      <w:r>
+        <w:rPr>
+          <w:rFonts w:ascii="Rockwell" w:hAnsi="Rockwell" w:cs="Arial"/>
+          <w:sz w:val="20"/>
+        </w:rPr>
+        <w:t>, 1 erro, 3 cliques</w:t>
+      </w:r>
     </w:p>
     <w:p>
       <w:pPr>
@@ -589,6 +621,13 @@
         </w:rPr>
         <w:t>segundos</w:t>
       </w:r>
+      <w:r>
+        <w:rPr>
+          <w:rFonts w:ascii="Rockwell" w:hAnsi="Rockwell" w:cs="Arial"/>
+          <w:sz w:val="20"/>
+        </w:rPr>
+        <w:t>, 0 erros, 1 clique</w:t>
+      </w:r>
     </w:p>
     <w:p>
       <w:pPr>
@@ -617,6 +656,13 @@
           <w:sz w:val="20"/>
         </w:rPr>
         <w:t xml:space="preserve"> segundos</w:t>
+      </w:r>
+      <w:r>
+        <w:rPr>
+          <w:rFonts w:ascii="Rockwell" w:hAnsi="Rockwell" w:cs="Arial"/>
+          <w:sz w:val="20"/>
+        </w:rPr>
+        <w:t>, 0 erros, 1 clique</w:t>
       </w:r>
     </w:p>
     <w:p>
@@ -1691,7 +1737,7 @@
   <a:extraClrSchemeLst/>
   <a:extLst>
     <a:ext uri="{05A4C25C-085E-4340-85A3-A5531E510DB2}">
-      <thm15:themeFamily xmlns:thm15="http://schemas.microsoft.com/office/thememl/2012/main" xmlns="" name="Office Theme" id="{62F939B6-93AF-4DB8-9C6B-D6C7DFDC589F}" vid="{4A3C46E8-61CC-4603-A589-7422A47A8E4A}"/>
+      <thm15:themeFamily xmlns="" xmlns:thm15="http://schemas.microsoft.com/office/thememl/2012/main" name="Office Theme" id="{62F939B6-93AF-4DB8-9C6B-D6C7DFDC589F}" vid="{4A3C46E8-61CC-4603-A589-7422A47A8E4A}"/>
     </a:ext>
   </a:extLst>
 </a:theme>

</xml_diff>